<commit_message>
update on week 5 lecture
</commit_message>
<xml_diff>
--- a/Transcripts Brief/Week 5 lecture brief.docx
+++ b/Transcripts Brief/Week 5 lecture brief.docx
@@ -4,6 +4,9 @@
   <w:body>
     <w:p>
       <w:r>
+        <w:rPr>
+          <w:noProof/>
+        </w:rPr>
         <w:drawing>
           <wp:inline distT="0" distB="0" distL="0" distR="0" wp14:anchorId="03B62372" wp14:editId="036C4A48">
             <wp:extent cx="5731510" cy="5018405"/>
@@ -43,6 +46,9 @@
     </w:p>
     <w:p>
       <w:r>
+        <w:rPr>
+          <w:noProof/>
+        </w:rPr>
         <w:drawing>
           <wp:inline distT="0" distB="0" distL="0" distR="0" wp14:anchorId="420AE2F0" wp14:editId="5BA83671">
             <wp:extent cx="5731510" cy="3246755"/>
@@ -89,6 +95,9 @@
     </w:p>
     <w:p>
       <w:r>
+        <w:rPr>
+          <w:noProof/>
+        </w:rPr>
         <w:drawing>
           <wp:inline distT="0" distB="0" distL="0" distR="0" wp14:anchorId="0F581547" wp14:editId="09375FCA">
             <wp:extent cx="5731510" cy="4814570"/>
@@ -128,6 +137,9 @@
     </w:p>
     <w:p>
       <w:r>
+        <w:rPr>
+          <w:noProof/>
+        </w:rPr>
         <w:lastRenderedPageBreak/>
         <w:drawing>
           <wp:inline distT="0" distB="0" distL="0" distR="0" wp14:anchorId="58F4FDB6" wp14:editId="24ADB418">
@@ -168,6 +180,9 @@
     </w:p>
     <w:p>
       <w:r>
+        <w:rPr>
+          <w:noProof/>
+        </w:rPr>
         <w:drawing>
           <wp:inline distT="0" distB="0" distL="0" distR="0" wp14:anchorId="15C42D28" wp14:editId="52A0ACDA">
             <wp:extent cx="5731510" cy="3672205"/>
@@ -207,6 +222,9 @@
     </w:p>
     <w:p>
       <w:r>
+        <w:rPr>
+          <w:noProof/>
+        </w:rPr>
         <w:lastRenderedPageBreak/>
         <w:drawing>
           <wp:inline distT="0" distB="0" distL="0" distR="0" wp14:anchorId="68CFB1B6" wp14:editId="1DEB77CC">
@@ -247,6 +265,9 @@
     </w:p>
     <w:p>
       <w:r>
+        <w:rPr>
+          <w:noProof/>
+        </w:rPr>
         <w:drawing>
           <wp:inline distT="0" distB="0" distL="0" distR="0" wp14:anchorId="6337E1CE" wp14:editId="436AA426">
             <wp:extent cx="5731510" cy="5298440"/>
@@ -964,7 +985,21 @@
         <w:rPr>
           <w:rStyle w:val="katex-mathml"/>
         </w:rPr>
-        <w:t>a0,a1a_0, a_1</w:t>
+        <w:t>a</w:t>
+      </w:r>
+      <w:proofErr w:type="gramStart"/>
+      <w:r>
+        <w:rPr>
+          <w:rStyle w:val="katex-mathml"/>
+        </w:rPr>
+        <w:t>0,a</w:t>
+      </w:r>
+      <w:proofErr w:type="gramEnd"/>
+      <w:r>
+        <w:rPr>
+          <w:rStyle w:val="katex-mathml"/>
+        </w:rPr>
+        <w:t>1a_0, a_1</w:t>
       </w:r>
       <w:r>
         <w:rPr>
@@ -1258,7 +1293,15 @@
         <w:t>Challenges</w:t>
       </w:r>
       <w:r>
-        <w:t>: Difficult to visualize or analyze directly due to many attributes.</w:t>
+        <w:t xml:space="preserve">: Difficult to visualize or </w:t>
+      </w:r>
+      <w:proofErr w:type="spellStart"/>
+      <w:r>
+        <w:t>analyze</w:t>
+      </w:r>
+      <w:proofErr w:type="spellEnd"/>
+      <w:r>
+        <w:t xml:space="preserve"> directly due to many attributes.</w:t>
       </w:r>
     </w:p>
     <w:p>
@@ -1446,7 +1489,15 @@
         <w:spacing w:before="100" w:beforeAutospacing="1" w:after="100" w:afterAutospacing="1" w:line="240" w:lineRule="auto"/>
       </w:pPr>
       <w:r>
-        <w:t>Requires advanced methods due to the complexity of visualizing and analyzing many attributes.</w:t>
+        <w:t xml:space="preserve">Requires advanced methods due to the complexity of visualizing and </w:t>
+      </w:r>
+      <w:proofErr w:type="spellStart"/>
+      <w:r>
+        <w:t>analyzing</w:t>
+      </w:r>
+      <w:proofErr w:type="spellEnd"/>
+      <w:r>
+        <w:t xml:space="preserve"> many attributes.</w:t>
       </w:r>
     </w:p>
     <w:p>
@@ -2717,7 +2768,27 @@
           <w:szCs w:val="24"/>
           <w:lang w:eastAsia="en-IN"/>
         </w:rPr>
-        <w:t>c) y=a0ex+a1y = a_0 e^x + a_1y=a0​ex+a1​</w:t>
+        <w:t xml:space="preserve">c) y=a0ex+a1y = a_0 </w:t>
+      </w:r>
+      <w:proofErr w:type="spellStart"/>
+      <w:r>
+        <w:rPr>
+          <w:rFonts w:ascii="Times New Roman" w:eastAsia="Times New Roman" w:hAnsi="Times New Roman" w:cs="Times New Roman"/>
+          <w:sz w:val="24"/>
+          <w:szCs w:val="24"/>
+          <w:lang w:eastAsia="en-IN"/>
+        </w:rPr>
+        <w:t>e^x</w:t>
+      </w:r>
+      <w:proofErr w:type="spellEnd"/>
+      <w:r>
+        <w:rPr>
+          <w:rFonts w:ascii="Times New Roman" w:eastAsia="Times New Roman" w:hAnsi="Times New Roman" w:cs="Times New Roman"/>
+          <w:sz w:val="24"/>
+          <w:szCs w:val="24"/>
+          <w:lang w:eastAsia="en-IN"/>
+        </w:rPr>
+        <w:t xml:space="preserve"> + a_1y=a0​ex+a1​</w:t>
       </w:r>
     </w:p>
     <w:p>
@@ -4006,7 +4077,27 @@
           <w:szCs w:val="24"/>
           <w:lang w:eastAsia="en-IN"/>
         </w:rPr>
-        <w:t>: Functions are typically defined with parameters (e.g., p1,p2p_1, p_2p1​,p2​).</w:t>
+        <w:t>: Functions are typically defined with parameters (e.g., p</w:t>
+      </w:r>
+      <w:proofErr w:type="gramStart"/>
+      <w:r>
+        <w:rPr>
+          <w:rFonts w:ascii="Times New Roman" w:eastAsia="Times New Roman" w:hAnsi="Times New Roman" w:cs="Times New Roman"/>
+          <w:sz w:val="24"/>
+          <w:szCs w:val="24"/>
+          <w:lang w:eastAsia="en-IN"/>
+        </w:rPr>
+        <w:t>1,p</w:t>
+      </w:r>
+      <w:proofErr w:type="gramEnd"/>
+      <w:r>
+        <w:rPr>
+          <w:rFonts w:ascii="Times New Roman" w:eastAsia="Times New Roman" w:hAnsi="Times New Roman" w:cs="Times New Roman"/>
+          <w:sz w:val="24"/>
+          <w:szCs w:val="24"/>
+          <w:lang w:eastAsia="en-IN"/>
+        </w:rPr>
+        <w:t>2p_1, p_2p1​,p2​).</w:t>
       </w:r>
     </w:p>
     <w:p>
@@ -4885,6 +4976,561 @@
           <w:lang w:eastAsia="en-IN"/>
         </w:rPr>
         <w:t>Bottom of Form</w:t>
+      </w:r>
+    </w:p>
+    <w:p>
+      <w:pPr>
+        <w:pStyle w:val="Heading3"/>
+      </w:pPr>
+      <w:r>
+        <w:rPr>
+          <w:rStyle w:val="Strong"/>
+          <w:b/>
+          <w:bCs/>
+        </w:rPr>
+        <w:t>Data Analysis Problem-Solving Framework</w:t>
+      </w:r>
+    </w:p>
+    <w:p>
+      <w:pPr>
+        <w:pStyle w:val="Heading4"/>
+      </w:pPr>
+      <w:r>
+        <w:rPr>
+          <w:rStyle w:val="Strong"/>
+          <w:b w:val="0"/>
+          <w:bCs w:val="0"/>
+        </w:rPr>
+        <w:t>1. Defining the Problem</w:t>
+      </w:r>
+    </w:p>
+    <w:p>
+      <w:pPr>
+        <w:numPr>
+          <w:ilvl w:val="0"/>
+          <w:numId w:val="9"/>
+        </w:numPr>
+        <w:spacing w:before="100" w:beforeAutospacing="1" w:after="100" w:afterAutospacing="1" w:line="240" w:lineRule="auto"/>
+      </w:pPr>
+      <w:r>
+        <w:rPr>
+          <w:rStyle w:val="Strong"/>
+        </w:rPr>
+        <w:t>Initial Problem Statement</w:t>
+      </w:r>
+      <w:r>
+        <w:t>: Start with a broad, vague problem (e.g., handling missing data).</w:t>
+      </w:r>
+    </w:p>
+    <w:p>
+      <w:pPr>
+        <w:numPr>
+          <w:ilvl w:val="0"/>
+          <w:numId w:val="9"/>
+        </w:numPr>
+        <w:spacing w:before="100" w:beforeAutospacing="1" w:after="100" w:afterAutospacing="1" w:line="240" w:lineRule="auto"/>
+      </w:pPr>
+      <w:r>
+        <w:rPr>
+          <w:rStyle w:val="Strong"/>
+        </w:rPr>
+        <w:lastRenderedPageBreak/>
+        <w:t>Refined Problem Statement</w:t>
+      </w:r>
+      <w:r>
+        <w:t>: Narrow down to a specific issue (e.g., data imputation for missing values).</w:t>
+      </w:r>
+    </w:p>
+    <w:p>
+      <w:pPr>
+        <w:pStyle w:val="Heading4"/>
+      </w:pPr>
+      <w:r>
+        <w:rPr>
+          <w:rStyle w:val="Strong"/>
+          <w:b w:val="0"/>
+          <w:bCs w:val="0"/>
+        </w:rPr>
+        <w:t>2. Characterizing the Problem</w:t>
+      </w:r>
+    </w:p>
+    <w:p>
+      <w:pPr>
+        <w:numPr>
+          <w:ilvl w:val="0"/>
+          <w:numId w:val="10"/>
+        </w:numPr>
+        <w:spacing w:before="100" w:beforeAutospacing="1" w:after="100" w:afterAutospacing="1" w:line="240" w:lineRule="auto"/>
+      </w:pPr>
+      <w:r>
+        <w:rPr>
+          <w:rStyle w:val="Strong"/>
+        </w:rPr>
+        <w:t>Type of Problem</w:t>
+      </w:r>
+      <w:r>
+        <w:t>: Identify the nature of the problem (e.g., function approximation, classification).</w:t>
+      </w:r>
+    </w:p>
+    <w:p>
+      <w:pPr>
+        <w:numPr>
+          <w:ilvl w:val="0"/>
+          <w:numId w:val="10"/>
+        </w:numPr>
+        <w:spacing w:before="100" w:beforeAutospacing="1" w:after="100" w:afterAutospacing="1" w:line="240" w:lineRule="auto"/>
+      </w:pPr>
+      <w:r>
+        <w:rPr>
+          <w:rStyle w:val="Strong"/>
+        </w:rPr>
+        <w:t>Data Relationships</w:t>
+      </w:r>
+      <w:r>
+        <w:t>: Determine how missing data relates to known data.</w:t>
+      </w:r>
+    </w:p>
+    <w:p>
+      <w:pPr>
+        <w:pStyle w:val="Heading4"/>
+      </w:pPr>
+      <w:r>
+        <w:rPr>
+          <w:rStyle w:val="Strong"/>
+          <w:b w:val="0"/>
+          <w:bCs w:val="0"/>
+        </w:rPr>
+        <w:t>3. Solution Conceptualization</w:t>
+      </w:r>
+    </w:p>
+    <w:p>
+      <w:pPr>
+        <w:numPr>
+          <w:ilvl w:val="0"/>
+          <w:numId w:val="11"/>
+        </w:numPr>
+        <w:spacing w:before="100" w:beforeAutospacing="1" w:after="100" w:afterAutospacing="1" w:line="240" w:lineRule="auto"/>
+      </w:pPr>
+      <w:r>
+        <w:rPr>
+          <w:rStyle w:val="Strong"/>
+        </w:rPr>
+        <w:t>Use Known Data</w:t>
+      </w:r>
+      <w:r>
+        <w:t>: Approximate missing values based on known data.</w:t>
+      </w:r>
+    </w:p>
+    <w:p>
+      <w:pPr>
+        <w:numPr>
+          <w:ilvl w:val="0"/>
+          <w:numId w:val="11"/>
+        </w:numPr>
+        <w:spacing w:before="100" w:beforeAutospacing="1" w:after="100" w:afterAutospacing="1" w:line="240" w:lineRule="auto"/>
+      </w:pPr>
+      <w:r>
+        <w:rPr>
+          <w:rStyle w:val="Strong"/>
+        </w:rPr>
+        <w:t>Assumptions</w:t>
+      </w:r>
+      <w:r>
+        <w:t>:</w:t>
+      </w:r>
+    </w:p>
+    <w:p>
+      <w:pPr>
+        <w:numPr>
+          <w:ilvl w:val="1"/>
+          <w:numId w:val="11"/>
+        </w:numPr>
+        <w:spacing w:before="100" w:beforeAutospacing="1" w:after="100" w:afterAutospacing="1" w:line="240" w:lineRule="auto"/>
+      </w:pPr>
+      <w:r>
+        <w:t>Variables may be assumed independent (e.g., filling missing values with averages).</w:t>
+      </w:r>
+    </w:p>
+    <w:p>
+      <w:pPr>
+        <w:numPr>
+          <w:ilvl w:val="1"/>
+          <w:numId w:val="11"/>
+        </w:numPr>
+        <w:spacing w:before="100" w:beforeAutospacing="1" w:after="100" w:afterAutospacing="1" w:line="240" w:lineRule="auto"/>
+      </w:pPr>
+      <w:r>
+        <w:t>Verify assumptions with statistical methods (e.g., correlation coefficients).</w:t>
+      </w:r>
+    </w:p>
+    <w:p>
+      <w:pPr>
+        <w:numPr>
+          <w:ilvl w:val="0"/>
+          <w:numId w:val="11"/>
+        </w:numPr>
+        <w:spacing w:before="100" w:beforeAutospacing="1" w:after="100" w:afterAutospacing="1" w:line="240" w:lineRule="auto"/>
+      </w:pPr>
+      <w:r>
+        <w:rPr>
+          <w:rStyle w:val="Strong"/>
+        </w:rPr>
+        <w:t>Imputation Techniques</w:t>
+      </w:r>
+      <w:r>
+        <w:t>:</w:t>
+      </w:r>
+    </w:p>
+    <w:p>
+      <w:pPr>
+        <w:numPr>
+          <w:ilvl w:val="1"/>
+          <w:numId w:val="11"/>
+        </w:numPr>
+        <w:spacing w:before="100" w:beforeAutospacing="1" w:after="100" w:afterAutospacing="1" w:line="240" w:lineRule="auto"/>
+      </w:pPr>
+      <w:r>
+        <w:rPr>
+          <w:rStyle w:val="Strong"/>
+        </w:rPr>
+        <w:t>Averaging</w:t>
+      </w:r>
+      <w:r>
+        <w:t>: Use the average value of known data for imputation.</w:t>
+      </w:r>
+    </w:p>
+    <w:p>
+      <w:pPr>
+        <w:numPr>
+          <w:ilvl w:val="1"/>
+          <w:numId w:val="11"/>
+        </w:numPr>
+        <w:spacing w:before="100" w:beforeAutospacing="1" w:after="100" w:afterAutospacing="1" w:line="240" w:lineRule="auto"/>
+      </w:pPr>
+      <w:r>
+        <w:rPr>
+          <w:rStyle w:val="Strong"/>
+        </w:rPr>
+        <w:t>Median/Mode</w:t>
+      </w:r>
+      <w:r>
+        <w:t>: Other methods include using the median or mode.</w:t>
+      </w:r>
+    </w:p>
+    <w:p>
+      <w:pPr>
+        <w:pStyle w:val="Heading4"/>
+      </w:pPr>
+      <w:r>
+        <w:rPr>
+          <w:rStyle w:val="Strong"/>
+          <w:b w:val="0"/>
+          <w:bCs w:val="0"/>
+        </w:rPr>
+        <w:t>4. Method Identification</w:t>
+      </w:r>
+    </w:p>
+    <w:p>
+      <w:pPr>
+        <w:numPr>
+          <w:ilvl w:val="0"/>
+          <w:numId w:val="12"/>
+        </w:numPr>
+        <w:spacing w:before="100" w:beforeAutospacing="1" w:after="100" w:afterAutospacing="1" w:line="240" w:lineRule="auto"/>
+      </w:pPr>
+      <w:r>
+        <w:rPr>
+          <w:rStyle w:val="Strong"/>
+        </w:rPr>
+        <w:t>Choose Methods</w:t>
+      </w:r>
+      <w:r>
+        <w:t>: Based on problem characterization and assumptions.</w:t>
+      </w:r>
+    </w:p>
+    <w:p>
+      <w:pPr>
+        <w:numPr>
+          <w:ilvl w:val="0"/>
+          <w:numId w:val="12"/>
+        </w:numPr>
+        <w:spacing w:before="100" w:beforeAutospacing="1" w:after="100" w:afterAutospacing="1" w:line="240" w:lineRule="auto"/>
+      </w:pPr>
+      <w:r>
+        <w:rPr>
+          <w:rStyle w:val="Strong"/>
+        </w:rPr>
+        <w:t>Techniques</w:t>
+      </w:r>
+      <w:r>
+        <w:t>:</w:t>
+      </w:r>
+    </w:p>
+    <w:p>
+      <w:pPr>
+        <w:numPr>
+          <w:ilvl w:val="1"/>
+          <w:numId w:val="12"/>
+        </w:numPr>
+        <w:spacing w:before="100" w:beforeAutospacing="1" w:after="100" w:afterAutospacing="1" w:line="240" w:lineRule="auto"/>
+      </w:pPr>
+      <w:r>
+        <w:rPr>
+          <w:rStyle w:val="Strong"/>
+        </w:rPr>
+        <w:t>Pseudo-Inverse</w:t>
+      </w:r>
+      <w:r>
+        <w:t>: Useful for solving systems with more variables than equations or vice versa.</w:t>
+      </w:r>
+    </w:p>
+    <w:p>
+      <w:pPr>
+        <w:numPr>
+          <w:ilvl w:val="1"/>
+          <w:numId w:val="12"/>
+        </w:numPr>
+        <w:spacing w:before="100" w:beforeAutospacing="1" w:after="100" w:afterAutospacing="1" w:line="240" w:lineRule="auto"/>
+      </w:pPr>
+      <w:r>
+        <w:rPr>
+          <w:rStyle w:val="Strong"/>
+        </w:rPr>
+        <w:t>Least Squares</w:t>
+      </w:r>
+      <w:r>
+        <w:t>: Applied when equations are not perfectly consistent.</w:t>
+      </w:r>
+    </w:p>
+    <w:p>
+      <w:pPr>
+        <w:pStyle w:val="Heading4"/>
+      </w:pPr>
+      <w:r>
+        <w:rPr>
+          <w:rStyle w:val="Strong"/>
+          <w:b w:val="0"/>
+          <w:bCs w:val="0"/>
+        </w:rPr>
+        <w:t>5. Realizing the Solution</w:t>
+      </w:r>
+    </w:p>
+    <w:p>
+      <w:pPr>
+        <w:numPr>
+          <w:ilvl w:val="0"/>
+          <w:numId w:val="13"/>
+        </w:numPr>
+        <w:spacing w:before="100" w:beforeAutospacing="1" w:after="100" w:afterAutospacing="1" w:line="240" w:lineRule="auto"/>
+      </w:pPr>
+      <w:r>
+        <w:rPr>
+          <w:rStyle w:val="Strong"/>
+        </w:rPr>
+        <w:t>Implementation</w:t>
+      </w:r>
+      <w:r>
+        <w:t>: Use programming environments (e.g., Python, R) to apply the chosen methods.</w:t>
+      </w:r>
+    </w:p>
+    <w:p>
+      <w:pPr>
+        <w:numPr>
+          <w:ilvl w:val="0"/>
+          <w:numId w:val="13"/>
+        </w:numPr>
+        <w:spacing w:before="100" w:beforeAutospacing="1" w:after="100" w:afterAutospacing="1" w:line="240" w:lineRule="auto"/>
+      </w:pPr>
+      <w:r>
+        <w:rPr>
+          <w:rStyle w:val="Strong"/>
+        </w:rPr>
+        <w:t>Assessment</w:t>
+      </w:r>
+      <w:r>
+        <w:t>:</w:t>
+      </w:r>
+    </w:p>
+    <w:p>
+      <w:pPr>
+        <w:numPr>
+          <w:ilvl w:val="1"/>
+          <w:numId w:val="13"/>
+        </w:numPr>
+        <w:spacing w:before="100" w:beforeAutospacing="1" w:after="100" w:afterAutospacing="1" w:line="240" w:lineRule="auto"/>
+      </w:pPr>
+      <w:r>
+        <w:t>Evaluate performance with test data (data not used in model development).</w:t>
+      </w:r>
+    </w:p>
+    <w:p>
+      <w:pPr>
+        <w:numPr>
+          <w:ilvl w:val="1"/>
+          <w:numId w:val="13"/>
+        </w:numPr>
+        <w:spacing w:before="100" w:beforeAutospacing="1" w:after="100" w:afterAutospacing="1" w:line="240" w:lineRule="auto"/>
+      </w:pPr>
+      <w:r>
+        <w:t>Adjust assumptions and methods as needed.</w:t>
+      </w:r>
+    </w:p>
+    <w:p>
+      <w:pPr>
+        <w:pStyle w:val="Heading4"/>
+      </w:pPr>
+      <w:r>
+        <w:rPr>
+          <w:rStyle w:val="Strong"/>
+          <w:b w:val="0"/>
+          <w:bCs w:val="0"/>
+        </w:rPr>
+        <w:t>6. Refinement and Iteration</w:t>
+      </w:r>
+    </w:p>
+    <w:p>
+      <w:pPr>
+        <w:numPr>
+          <w:ilvl w:val="0"/>
+          <w:numId w:val="14"/>
+        </w:numPr>
+        <w:spacing w:before="100" w:beforeAutospacing="1" w:after="100" w:afterAutospacing="1" w:line="240" w:lineRule="auto"/>
+      </w:pPr>
+      <w:r>
+        <w:rPr>
+          <w:rStyle w:val="Strong"/>
+        </w:rPr>
+        <w:t>Refinement</w:t>
+      </w:r>
+      <w:r>
+        <w:t>: If initial solutions are unsatisfactory, revisit assumptions and methods.</w:t>
+      </w:r>
+    </w:p>
+    <w:p>
+      <w:pPr>
+        <w:numPr>
+          <w:ilvl w:val="0"/>
+          <w:numId w:val="14"/>
+        </w:numPr>
+        <w:spacing w:before="100" w:beforeAutospacing="1" w:after="100" w:afterAutospacing="1" w:line="240" w:lineRule="auto"/>
+      </w:pPr>
+      <w:r>
+        <w:rPr>
+          <w:rStyle w:val="Strong"/>
+        </w:rPr>
+        <w:t>Iteration</w:t>
+      </w:r>
+      <w:r>
+        <w:t>: Repeat the process until the solution meets requirements.</w:t>
+      </w:r>
+    </w:p>
+    <w:p>
+      <w:pPr>
+        <w:pStyle w:val="Heading4"/>
+      </w:pPr>
+      <w:r>
+        <w:rPr>
+          <w:rStyle w:val="Strong"/>
+          <w:b w:val="0"/>
+          <w:bCs w:val="0"/>
+        </w:rPr>
+        <w:t>7. Framework Application</w:t>
+      </w:r>
+    </w:p>
+    <w:p>
+      <w:pPr>
+        <w:numPr>
+          <w:ilvl w:val="0"/>
+          <w:numId w:val="15"/>
+        </w:numPr>
+        <w:spacing w:before="100" w:beforeAutospacing="1" w:after="100" w:afterAutospacing="1" w:line="240" w:lineRule="auto"/>
+      </w:pPr>
+      <w:r>
+        <w:rPr>
+          <w:rStyle w:val="Strong"/>
+        </w:rPr>
+        <w:t>Structured Approach</w:t>
+      </w:r>
+      <w:r>
+        <w:t>: Follow a step-by-step framework:</w:t>
+      </w:r>
+    </w:p>
+    <w:p>
+      <w:pPr>
+        <w:numPr>
+          <w:ilvl w:val="1"/>
+          <w:numId w:val="15"/>
+        </w:numPr>
+        <w:spacing w:before="100" w:beforeAutospacing="1" w:after="100" w:afterAutospacing="1" w:line="240" w:lineRule="auto"/>
+      </w:pPr>
+      <w:r>
+        <w:t>Problem Definition</w:t>
+      </w:r>
+    </w:p>
+    <w:p>
+      <w:pPr>
+        <w:numPr>
+          <w:ilvl w:val="1"/>
+          <w:numId w:val="15"/>
+        </w:numPr>
+        <w:spacing w:before="100" w:beforeAutospacing="1" w:after="100" w:afterAutospacing="1" w:line="240" w:lineRule="auto"/>
+      </w:pPr>
+      <w:r>
+        <w:t>Problem Characterization</w:t>
+      </w:r>
+    </w:p>
+    <w:p>
+      <w:pPr>
+        <w:numPr>
+          <w:ilvl w:val="1"/>
+          <w:numId w:val="15"/>
+        </w:numPr>
+        <w:spacing w:before="100" w:beforeAutospacing="1" w:after="100" w:afterAutospacing="1" w:line="240" w:lineRule="auto"/>
+      </w:pPr>
+      <w:r>
+        <w:t>Solution Conceptualization</w:t>
+      </w:r>
+    </w:p>
+    <w:p>
+      <w:pPr>
+        <w:numPr>
+          <w:ilvl w:val="1"/>
+          <w:numId w:val="15"/>
+        </w:numPr>
+        <w:spacing w:before="100" w:beforeAutospacing="1" w:after="100" w:afterAutospacing="1" w:line="240" w:lineRule="auto"/>
+      </w:pPr>
+      <w:r>
+        <w:t>Method Identification</w:t>
+      </w:r>
+    </w:p>
+    <w:p>
+      <w:pPr>
+        <w:numPr>
+          <w:ilvl w:val="1"/>
+          <w:numId w:val="15"/>
+        </w:numPr>
+        <w:spacing w:before="100" w:beforeAutospacing="1" w:after="100" w:afterAutospacing="1" w:line="240" w:lineRule="auto"/>
+      </w:pPr>
+      <w:r>
+        <w:t>Solution Realization</w:t>
+      </w:r>
+    </w:p>
+    <w:p>
+      <w:pPr>
+        <w:numPr>
+          <w:ilvl w:val="0"/>
+          <w:numId w:val="15"/>
+        </w:numPr>
+        <w:spacing w:before="100" w:beforeAutospacing="1" w:after="100" w:afterAutospacing="1" w:line="240" w:lineRule="auto"/>
+      </w:pPr>
+      <w:r>
+        <w:rPr>
+          <w:rStyle w:val="Strong"/>
+        </w:rPr>
+        <w:t>Flexibility</w:t>
+      </w:r>
+      <w:r>
+        <w:t>: Adapt the framework to different types of problems and datasets.</w:t>
       </w:r>
     </w:p>
     <w:p>
@@ -4961,6 +5607,155 @@
 <file path=word/numbering.xml><?xml version="1.0" encoding="utf-8"?>
 <w:numbering xmlns:wpc="http://schemas.microsoft.com/office/word/2010/wordprocessingCanvas" xmlns:cx="http://schemas.microsoft.com/office/drawing/2014/chartex" xmlns:cx1="http://schemas.microsoft.com/office/drawing/2015/9/8/chartex" xmlns:cx2="http://schemas.microsoft.com/office/drawing/2015/10/21/chartex" xmlns:cx3="http://schemas.microsoft.com/office/drawing/2016/5/9/chartex" xmlns:cx4="http://schemas.microsoft.com/office/drawing/2016/5/10/chartex" xmlns:cx5="http://schemas.microsoft.com/office/drawing/2016/5/11/chartex" xmlns:cx6="http://schemas.microsoft.com/office/drawing/2016/5/12/chartex" xmlns:cx7="http://schemas.microsoft.com/office/drawing/2016/5/13/chartex" xmlns:cx8="http://schemas.microsoft.com/office/drawing/2016/5/14/chartex" xmlns:mc="http://schemas.openxmlformats.org/markup-compatibility/2006" xmlns:aink="http://schemas.microsoft.com/office/drawing/2016/ink" xmlns:am3d="http://schemas.microsoft.com/office/drawing/2017/model3d" xmlns:o="urn:schemas-microsoft-com:office:office" xmlns:r="http://schemas.openxmlformats.org/officeDocument/2006/relationships" xmlns:m="http://schemas.openxmlformats.org/officeDocument/2006/math" xmlns:v="urn:schemas-microsoft-com:vml" xmlns:wp14="http://schemas.microsoft.com/office/word/2010/wordprocessingDrawing" xmlns:wp="http://schemas.openxmlformats.org/drawingml/2006/wordprocessingDrawing" xmlns:w10="urn:schemas-microsoft-com:office:word" xmlns:w="http://schemas.openxmlformats.org/wordprocessingml/2006/main" xmlns:w14="http://schemas.microsoft.com/office/word/2010/wordml" xmlns:w15="http://schemas.microsoft.com/office/word/2012/wordml" xmlns:w16cex="http://schemas.microsoft.com/office/word/2018/wordml/cex" xmlns:w16cid="http://schemas.microsoft.com/office/word/2016/wordml/cid" xmlns:w16="http://schemas.microsoft.com/office/word/2018/wordml" xmlns:w16sdtdh="http://schemas.microsoft.com/office/word/2020/wordml/sdtdatahash" xmlns:w16se="http://schemas.microsoft.com/office/word/2015/wordml/symex" xmlns:wpg="http://schemas.microsoft.com/office/word/2010/wordprocessingGroup" xmlns:wpi="http://schemas.microsoft.com/office/word/2010/wordprocessingInk" xmlns:wne="http://schemas.microsoft.com/office/word/2006/wordml" xmlns:wps="http://schemas.microsoft.com/office/word/2010/wordprocessingShape" mc:Ignorable="w14 w15 w16se w16cid w16 w16cex w16sdtdh wp14">
   <w:abstractNum w:abstractNumId="0" w15:restartNumberingAfterBreak="0">
+    <w:nsid w:val="1194098E"/>
+    <w:multiLevelType w:val="multilevel"/>
+    <w:tmpl w:val="9982AEEE"/>
+    <w:lvl w:ilvl="0">
+      <w:start w:val="1"/>
+      <w:numFmt w:val="bullet"/>
+      <w:lvlText w:val=""/>
+      <w:lvlJc w:val="left"/>
+      <w:pPr>
+        <w:tabs>
+          <w:tab w:val="num" w:pos="720"/>
+        </w:tabs>
+        <w:ind w:left="720" w:hanging="360"/>
+      </w:pPr>
+      <w:rPr>
+        <w:rFonts w:ascii="Symbol" w:hAnsi="Symbol" w:hint="default"/>
+        <w:sz w:val="20"/>
+      </w:rPr>
+    </w:lvl>
+    <w:lvl w:ilvl="1">
+      <w:start w:val="1"/>
+      <w:numFmt w:val="bullet"/>
+      <w:lvlText w:val="o"/>
+      <w:lvlJc w:val="left"/>
+      <w:pPr>
+        <w:tabs>
+          <w:tab w:val="num" w:pos="1440"/>
+        </w:tabs>
+        <w:ind w:left="1440" w:hanging="360"/>
+      </w:pPr>
+      <w:rPr>
+        <w:rFonts w:ascii="Courier New" w:hAnsi="Courier New" w:hint="default"/>
+        <w:sz w:val="20"/>
+      </w:rPr>
+    </w:lvl>
+    <w:lvl w:ilvl="2" w:tentative="1">
+      <w:start w:val="1"/>
+      <w:numFmt w:val="bullet"/>
+      <w:lvlText w:val=""/>
+      <w:lvlJc w:val="left"/>
+      <w:pPr>
+        <w:tabs>
+          <w:tab w:val="num" w:pos="2160"/>
+        </w:tabs>
+        <w:ind w:left="2160" w:hanging="360"/>
+      </w:pPr>
+      <w:rPr>
+        <w:rFonts w:ascii="Wingdings" w:hAnsi="Wingdings" w:hint="default"/>
+        <w:sz w:val="20"/>
+      </w:rPr>
+    </w:lvl>
+    <w:lvl w:ilvl="3" w:tentative="1">
+      <w:start w:val="1"/>
+      <w:numFmt w:val="bullet"/>
+      <w:lvlText w:val=""/>
+      <w:lvlJc w:val="left"/>
+      <w:pPr>
+        <w:tabs>
+          <w:tab w:val="num" w:pos="2880"/>
+        </w:tabs>
+        <w:ind w:left="2880" w:hanging="360"/>
+      </w:pPr>
+      <w:rPr>
+        <w:rFonts w:ascii="Wingdings" w:hAnsi="Wingdings" w:hint="default"/>
+        <w:sz w:val="20"/>
+      </w:rPr>
+    </w:lvl>
+    <w:lvl w:ilvl="4" w:tentative="1">
+      <w:start w:val="1"/>
+      <w:numFmt w:val="bullet"/>
+      <w:lvlText w:val=""/>
+      <w:lvlJc w:val="left"/>
+      <w:pPr>
+        <w:tabs>
+          <w:tab w:val="num" w:pos="3600"/>
+        </w:tabs>
+        <w:ind w:left="3600" w:hanging="360"/>
+      </w:pPr>
+      <w:rPr>
+        <w:rFonts w:ascii="Wingdings" w:hAnsi="Wingdings" w:hint="default"/>
+        <w:sz w:val="20"/>
+      </w:rPr>
+    </w:lvl>
+    <w:lvl w:ilvl="5" w:tentative="1">
+      <w:start w:val="1"/>
+      <w:numFmt w:val="bullet"/>
+      <w:lvlText w:val=""/>
+      <w:lvlJc w:val="left"/>
+      <w:pPr>
+        <w:tabs>
+          <w:tab w:val="num" w:pos="4320"/>
+        </w:tabs>
+        <w:ind w:left="4320" w:hanging="360"/>
+      </w:pPr>
+      <w:rPr>
+        <w:rFonts w:ascii="Wingdings" w:hAnsi="Wingdings" w:hint="default"/>
+        <w:sz w:val="20"/>
+      </w:rPr>
+    </w:lvl>
+    <w:lvl w:ilvl="6" w:tentative="1">
+      <w:start w:val="1"/>
+      <w:numFmt w:val="bullet"/>
+      <w:lvlText w:val=""/>
+      <w:lvlJc w:val="left"/>
+      <w:pPr>
+        <w:tabs>
+          <w:tab w:val="num" w:pos="5040"/>
+        </w:tabs>
+        <w:ind w:left="5040" w:hanging="360"/>
+      </w:pPr>
+      <w:rPr>
+        <w:rFonts w:ascii="Wingdings" w:hAnsi="Wingdings" w:hint="default"/>
+        <w:sz w:val="20"/>
+      </w:rPr>
+    </w:lvl>
+    <w:lvl w:ilvl="7" w:tentative="1">
+      <w:start w:val="1"/>
+      <w:numFmt w:val="bullet"/>
+      <w:lvlText w:val=""/>
+      <w:lvlJc w:val="left"/>
+      <w:pPr>
+        <w:tabs>
+          <w:tab w:val="num" w:pos="5760"/>
+        </w:tabs>
+        <w:ind w:left="5760" w:hanging="360"/>
+      </w:pPr>
+      <w:rPr>
+        <w:rFonts w:ascii="Wingdings" w:hAnsi="Wingdings" w:hint="default"/>
+        <w:sz w:val="20"/>
+      </w:rPr>
+    </w:lvl>
+    <w:lvl w:ilvl="8" w:tentative="1">
+      <w:start w:val="1"/>
+      <w:numFmt w:val="bullet"/>
+      <w:lvlText w:val=""/>
+      <w:lvlJc w:val="left"/>
+      <w:pPr>
+        <w:tabs>
+          <w:tab w:val="num" w:pos="6480"/>
+        </w:tabs>
+        <w:ind w:left="6480" w:hanging="360"/>
+      </w:pPr>
+      <w:rPr>
+        <w:rFonts w:ascii="Wingdings" w:hAnsi="Wingdings" w:hint="default"/>
+        <w:sz w:val="20"/>
+      </w:rPr>
+    </w:lvl>
+  </w:abstractNum>
+  <w:abstractNum w:abstractNumId="1" w15:restartNumberingAfterBreak="0">
     <w:nsid w:val="29D47042"/>
     <w:multiLevelType w:val="multilevel"/>
     <w:tmpl w:val="DF1E2B66"/>
@@ -5077,7 +5872,7 @@
       </w:pPr>
     </w:lvl>
   </w:abstractNum>
-  <w:abstractNum w:abstractNumId="1" w15:restartNumberingAfterBreak="0">
+  <w:abstractNum w:abstractNumId="2" w15:restartNumberingAfterBreak="0">
     <w:nsid w:val="2AC16E40"/>
     <w:multiLevelType w:val="multilevel"/>
     <w:tmpl w:val="A26CB610"/>
@@ -5194,7 +5989,156 @@
       </w:pPr>
     </w:lvl>
   </w:abstractNum>
-  <w:abstractNum w:abstractNumId="2" w15:restartNumberingAfterBreak="0">
+  <w:abstractNum w:abstractNumId="3" w15:restartNumberingAfterBreak="0">
+    <w:nsid w:val="2BF91A74"/>
+    <w:multiLevelType w:val="multilevel"/>
+    <w:tmpl w:val="1B0A8D34"/>
+    <w:lvl w:ilvl="0">
+      <w:start w:val="1"/>
+      <w:numFmt w:val="bullet"/>
+      <w:lvlText w:val=""/>
+      <w:lvlJc w:val="left"/>
+      <w:pPr>
+        <w:tabs>
+          <w:tab w:val="num" w:pos="720"/>
+        </w:tabs>
+        <w:ind w:left="720" w:hanging="360"/>
+      </w:pPr>
+      <w:rPr>
+        <w:rFonts w:ascii="Symbol" w:hAnsi="Symbol" w:hint="default"/>
+        <w:sz w:val="20"/>
+      </w:rPr>
+    </w:lvl>
+    <w:lvl w:ilvl="1">
+      <w:start w:val="1"/>
+      <w:numFmt w:val="bullet"/>
+      <w:lvlText w:val="o"/>
+      <w:lvlJc w:val="left"/>
+      <w:pPr>
+        <w:tabs>
+          <w:tab w:val="num" w:pos="1440"/>
+        </w:tabs>
+        <w:ind w:left="1440" w:hanging="360"/>
+      </w:pPr>
+      <w:rPr>
+        <w:rFonts w:ascii="Courier New" w:hAnsi="Courier New" w:hint="default"/>
+        <w:sz w:val="20"/>
+      </w:rPr>
+    </w:lvl>
+    <w:lvl w:ilvl="2" w:tentative="1">
+      <w:start w:val="1"/>
+      <w:numFmt w:val="bullet"/>
+      <w:lvlText w:val=""/>
+      <w:lvlJc w:val="left"/>
+      <w:pPr>
+        <w:tabs>
+          <w:tab w:val="num" w:pos="2160"/>
+        </w:tabs>
+        <w:ind w:left="2160" w:hanging="360"/>
+      </w:pPr>
+      <w:rPr>
+        <w:rFonts w:ascii="Wingdings" w:hAnsi="Wingdings" w:hint="default"/>
+        <w:sz w:val="20"/>
+      </w:rPr>
+    </w:lvl>
+    <w:lvl w:ilvl="3" w:tentative="1">
+      <w:start w:val="1"/>
+      <w:numFmt w:val="bullet"/>
+      <w:lvlText w:val=""/>
+      <w:lvlJc w:val="left"/>
+      <w:pPr>
+        <w:tabs>
+          <w:tab w:val="num" w:pos="2880"/>
+        </w:tabs>
+        <w:ind w:left="2880" w:hanging="360"/>
+      </w:pPr>
+      <w:rPr>
+        <w:rFonts w:ascii="Wingdings" w:hAnsi="Wingdings" w:hint="default"/>
+        <w:sz w:val="20"/>
+      </w:rPr>
+    </w:lvl>
+    <w:lvl w:ilvl="4" w:tentative="1">
+      <w:start w:val="1"/>
+      <w:numFmt w:val="bullet"/>
+      <w:lvlText w:val=""/>
+      <w:lvlJc w:val="left"/>
+      <w:pPr>
+        <w:tabs>
+          <w:tab w:val="num" w:pos="3600"/>
+        </w:tabs>
+        <w:ind w:left="3600" w:hanging="360"/>
+      </w:pPr>
+      <w:rPr>
+        <w:rFonts w:ascii="Wingdings" w:hAnsi="Wingdings" w:hint="default"/>
+        <w:sz w:val="20"/>
+      </w:rPr>
+    </w:lvl>
+    <w:lvl w:ilvl="5" w:tentative="1">
+      <w:start w:val="1"/>
+      <w:numFmt w:val="bullet"/>
+      <w:lvlText w:val=""/>
+      <w:lvlJc w:val="left"/>
+      <w:pPr>
+        <w:tabs>
+          <w:tab w:val="num" w:pos="4320"/>
+        </w:tabs>
+        <w:ind w:left="4320" w:hanging="360"/>
+      </w:pPr>
+      <w:rPr>
+        <w:rFonts w:ascii="Wingdings" w:hAnsi="Wingdings" w:hint="default"/>
+        <w:sz w:val="20"/>
+      </w:rPr>
+    </w:lvl>
+    <w:lvl w:ilvl="6" w:tentative="1">
+      <w:start w:val="1"/>
+      <w:numFmt w:val="bullet"/>
+      <w:lvlText w:val=""/>
+      <w:lvlJc w:val="left"/>
+      <w:pPr>
+        <w:tabs>
+          <w:tab w:val="num" w:pos="5040"/>
+        </w:tabs>
+        <w:ind w:left="5040" w:hanging="360"/>
+      </w:pPr>
+      <w:rPr>
+        <w:rFonts w:ascii="Wingdings" w:hAnsi="Wingdings" w:hint="default"/>
+        <w:sz w:val="20"/>
+      </w:rPr>
+    </w:lvl>
+    <w:lvl w:ilvl="7" w:tentative="1">
+      <w:start w:val="1"/>
+      <w:numFmt w:val="bullet"/>
+      <w:lvlText w:val=""/>
+      <w:lvlJc w:val="left"/>
+      <w:pPr>
+        <w:tabs>
+          <w:tab w:val="num" w:pos="5760"/>
+        </w:tabs>
+        <w:ind w:left="5760" w:hanging="360"/>
+      </w:pPr>
+      <w:rPr>
+        <w:rFonts w:ascii="Wingdings" w:hAnsi="Wingdings" w:hint="default"/>
+        <w:sz w:val="20"/>
+      </w:rPr>
+    </w:lvl>
+    <w:lvl w:ilvl="8" w:tentative="1">
+      <w:start w:val="1"/>
+      <w:numFmt w:val="bullet"/>
+      <w:lvlText w:val=""/>
+      <w:lvlJc w:val="left"/>
+      <w:pPr>
+        <w:tabs>
+          <w:tab w:val="num" w:pos="6480"/>
+        </w:tabs>
+        <w:ind w:left="6480" w:hanging="360"/>
+      </w:pPr>
+      <w:rPr>
+        <w:rFonts w:ascii="Wingdings" w:hAnsi="Wingdings" w:hint="default"/>
+        <w:sz w:val="20"/>
+      </w:rPr>
+    </w:lvl>
+  </w:abstractNum>
+  <w:abstractNum w:abstractNumId="4" w15:restartNumberingAfterBreak="0">
     <w:nsid w:val="330E65EB"/>
     <w:multiLevelType w:val="multilevel"/>
     <w:tmpl w:val="5B3A1216"/>
@@ -5311,7 +6255,156 @@
       </w:pPr>
     </w:lvl>
   </w:abstractNum>
-  <w:abstractNum w:abstractNumId="3" w15:restartNumberingAfterBreak="0">
+  <w:abstractNum w:abstractNumId="5" w15:restartNumberingAfterBreak="0">
+    <w:nsid w:val="4EA73234"/>
+    <w:multiLevelType w:val="multilevel"/>
+    <w:tmpl w:val="89AC3522"/>
+    <w:lvl w:ilvl="0">
+      <w:start w:val="1"/>
+      <w:numFmt w:val="bullet"/>
+      <w:lvlText w:val=""/>
+      <w:lvlJc w:val="left"/>
+      <w:pPr>
+        <w:tabs>
+          <w:tab w:val="num" w:pos="720"/>
+        </w:tabs>
+        <w:ind w:left="720" w:hanging="360"/>
+      </w:pPr>
+      <w:rPr>
+        <w:rFonts w:ascii="Symbol" w:hAnsi="Symbol" w:hint="default"/>
+        <w:sz w:val="20"/>
+      </w:rPr>
+    </w:lvl>
+    <w:lvl w:ilvl="1">
+      <w:start w:val="1"/>
+      <w:numFmt w:val="bullet"/>
+      <w:lvlText w:val="o"/>
+      <w:lvlJc w:val="left"/>
+      <w:pPr>
+        <w:tabs>
+          <w:tab w:val="num" w:pos="1440"/>
+        </w:tabs>
+        <w:ind w:left="1440" w:hanging="360"/>
+      </w:pPr>
+      <w:rPr>
+        <w:rFonts w:ascii="Courier New" w:hAnsi="Courier New" w:hint="default"/>
+        <w:sz w:val="20"/>
+      </w:rPr>
+    </w:lvl>
+    <w:lvl w:ilvl="2" w:tentative="1">
+      <w:start w:val="1"/>
+      <w:numFmt w:val="bullet"/>
+      <w:lvlText w:val=""/>
+      <w:lvlJc w:val="left"/>
+      <w:pPr>
+        <w:tabs>
+          <w:tab w:val="num" w:pos="2160"/>
+        </w:tabs>
+        <w:ind w:left="2160" w:hanging="360"/>
+      </w:pPr>
+      <w:rPr>
+        <w:rFonts w:ascii="Wingdings" w:hAnsi="Wingdings" w:hint="default"/>
+        <w:sz w:val="20"/>
+      </w:rPr>
+    </w:lvl>
+    <w:lvl w:ilvl="3" w:tentative="1">
+      <w:start w:val="1"/>
+      <w:numFmt w:val="bullet"/>
+      <w:lvlText w:val=""/>
+      <w:lvlJc w:val="left"/>
+      <w:pPr>
+        <w:tabs>
+          <w:tab w:val="num" w:pos="2880"/>
+        </w:tabs>
+        <w:ind w:left="2880" w:hanging="360"/>
+      </w:pPr>
+      <w:rPr>
+        <w:rFonts w:ascii="Wingdings" w:hAnsi="Wingdings" w:hint="default"/>
+        <w:sz w:val="20"/>
+      </w:rPr>
+    </w:lvl>
+    <w:lvl w:ilvl="4" w:tentative="1">
+      <w:start w:val="1"/>
+      <w:numFmt w:val="bullet"/>
+      <w:lvlText w:val=""/>
+      <w:lvlJc w:val="left"/>
+      <w:pPr>
+        <w:tabs>
+          <w:tab w:val="num" w:pos="3600"/>
+        </w:tabs>
+        <w:ind w:left="3600" w:hanging="360"/>
+      </w:pPr>
+      <w:rPr>
+        <w:rFonts w:ascii="Wingdings" w:hAnsi="Wingdings" w:hint="default"/>
+        <w:sz w:val="20"/>
+      </w:rPr>
+    </w:lvl>
+    <w:lvl w:ilvl="5" w:tentative="1">
+      <w:start w:val="1"/>
+      <w:numFmt w:val="bullet"/>
+      <w:lvlText w:val=""/>
+      <w:lvlJc w:val="left"/>
+      <w:pPr>
+        <w:tabs>
+          <w:tab w:val="num" w:pos="4320"/>
+        </w:tabs>
+        <w:ind w:left="4320" w:hanging="360"/>
+      </w:pPr>
+      <w:rPr>
+        <w:rFonts w:ascii="Wingdings" w:hAnsi="Wingdings" w:hint="default"/>
+        <w:sz w:val="20"/>
+      </w:rPr>
+    </w:lvl>
+    <w:lvl w:ilvl="6" w:tentative="1">
+      <w:start w:val="1"/>
+      <w:numFmt w:val="bullet"/>
+      <w:lvlText w:val=""/>
+      <w:lvlJc w:val="left"/>
+      <w:pPr>
+        <w:tabs>
+          <w:tab w:val="num" w:pos="5040"/>
+        </w:tabs>
+        <w:ind w:left="5040" w:hanging="360"/>
+      </w:pPr>
+      <w:rPr>
+        <w:rFonts w:ascii="Wingdings" w:hAnsi="Wingdings" w:hint="default"/>
+        <w:sz w:val="20"/>
+      </w:rPr>
+    </w:lvl>
+    <w:lvl w:ilvl="7" w:tentative="1">
+      <w:start w:val="1"/>
+      <w:numFmt w:val="bullet"/>
+      <w:lvlText w:val=""/>
+      <w:lvlJc w:val="left"/>
+      <w:pPr>
+        <w:tabs>
+          <w:tab w:val="num" w:pos="5760"/>
+        </w:tabs>
+        <w:ind w:left="5760" w:hanging="360"/>
+      </w:pPr>
+      <w:rPr>
+        <w:rFonts w:ascii="Wingdings" w:hAnsi="Wingdings" w:hint="default"/>
+        <w:sz w:val="20"/>
+      </w:rPr>
+    </w:lvl>
+    <w:lvl w:ilvl="8" w:tentative="1">
+      <w:start w:val="1"/>
+      <w:numFmt w:val="bullet"/>
+      <w:lvlText w:val=""/>
+      <w:lvlJc w:val="left"/>
+      <w:pPr>
+        <w:tabs>
+          <w:tab w:val="num" w:pos="6480"/>
+        </w:tabs>
+        <w:ind w:left="6480" w:hanging="360"/>
+      </w:pPr>
+      <w:rPr>
+        <w:rFonts w:ascii="Wingdings" w:hAnsi="Wingdings" w:hint="default"/>
+        <w:sz w:val="20"/>
+      </w:rPr>
+    </w:lvl>
+  </w:abstractNum>
+  <w:abstractNum w:abstractNumId="6" w15:restartNumberingAfterBreak="0">
     <w:nsid w:val="522238B7"/>
     <w:multiLevelType w:val="multilevel"/>
     <w:tmpl w:val="E3EE9C44"/>
@@ -5424,7 +6517,156 @@
       </w:pPr>
     </w:lvl>
   </w:abstractNum>
-  <w:abstractNum w:abstractNumId="4" w15:restartNumberingAfterBreak="0">
+  <w:abstractNum w:abstractNumId="7" w15:restartNumberingAfterBreak="0">
+    <w:nsid w:val="53A777EA"/>
+    <w:multiLevelType w:val="multilevel"/>
+    <w:tmpl w:val="5658C66E"/>
+    <w:lvl w:ilvl="0">
+      <w:start w:val="1"/>
+      <w:numFmt w:val="bullet"/>
+      <w:lvlText w:val=""/>
+      <w:lvlJc w:val="left"/>
+      <w:pPr>
+        <w:tabs>
+          <w:tab w:val="num" w:pos="720"/>
+        </w:tabs>
+        <w:ind w:left="720" w:hanging="360"/>
+      </w:pPr>
+      <w:rPr>
+        <w:rFonts w:ascii="Symbol" w:hAnsi="Symbol" w:hint="default"/>
+        <w:sz w:val="20"/>
+      </w:rPr>
+    </w:lvl>
+    <w:lvl w:ilvl="1" w:tentative="1">
+      <w:start w:val="1"/>
+      <w:numFmt w:val="bullet"/>
+      <w:lvlText w:val="o"/>
+      <w:lvlJc w:val="left"/>
+      <w:pPr>
+        <w:tabs>
+          <w:tab w:val="num" w:pos="1440"/>
+        </w:tabs>
+        <w:ind w:left="1440" w:hanging="360"/>
+      </w:pPr>
+      <w:rPr>
+        <w:rFonts w:ascii="Courier New" w:hAnsi="Courier New" w:hint="default"/>
+        <w:sz w:val="20"/>
+      </w:rPr>
+    </w:lvl>
+    <w:lvl w:ilvl="2" w:tentative="1">
+      <w:start w:val="1"/>
+      <w:numFmt w:val="bullet"/>
+      <w:lvlText w:val=""/>
+      <w:lvlJc w:val="left"/>
+      <w:pPr>
+        <w:tabs>
+          <w:tab w:val="num" w:pos="2160"/>
+        </w:tabs>
+        <w:ind w:left="2160" w:hanging="360"/>
+      </w:pPr>
+      <w:rPr>
+        <w:rFonts w:ascii="Wingdings" w:hAnsi="Wingdings" w:hint="default"/>
+        <w:sz w:val="20"/>
+      </w:rPr>
+    </w:lvl>
+    <w:lvl w:ilvl="3" w:tentative="1">
+      <w:start w:val="1"/>
+      <w:numFmt w:val="bullet"/>
+      <w:lvlText w:val=""/>
+      <w:lvlJc w:val="left"/>
+      <w:pPr>
+        <w:tabs>
+          <w:tab w:val="num" w:pos="2880"/>
+        </w:tabs>
+        <w:ind w:left="2880" w:hanging="360"/>
+      </w:pPr>
+      <w:rPr>
+        <w:rFonts w:ascii="Wingdings" w:hAnsi="Wingdings" w:hint="default"/>
+        <w:sz w:val="20"/>
+      </w:rPr>
+    </w:lvl>
+    <w:lvl w:ilvl="4" w:tentative="1">
+      <w:start w:val="1"/>
+      <w:numFmt w:val="bullet"/>
+      <w:lvlText w:val=""/>
+      <w:lvlJc w:val="left"/>
+      <w:pPr>
+        <w:tabs>
+          <w:tab w:val="num" w:pos="3600"/>
+        </w:tabs>
+        <w:ind w:left="3600" w:hanging="360"/>
+      </w:pPr>
+      <w:rPr>
+        <w:rFonts w:ascii="Wingdings" w:hAnsi="Wingdings" w:hint="default"/>
+        <w:sz w:val="20"/>
+      </w:rPr>
+    </w:lvl>
+    <w:lvl w:ilvl="5" w:tentative="1">
+      <w:start w:val="1"/>
+      <w:numFmt w:val="bullet"/>
+      <w:lvlText w:val=""/>
+      <w:lvlJc w:val="left"/>
+      <w:pPr>
+        <w:tabs>
+          <w:tab w:val="num" w:pos="4320"/>
+        </w:tabs>
+        <w:ind w:left="4320" w:hanging="360"/>
+      </w:pPr>
+      <w:rPr>
+        <w:rFonts w:ascii="Wingdings" w:hAnsi="Wingdings" w:hint="default"/>
+        <w:sz w:val="20"/>
+      </w:rPr>
+    </w:lvl>
+    <w:lvl w:ilvl="6" w:tentative="1">
+      <w:start w:val="1"/>
+      <w:numFmt w:val="bullet"/>
+      <w:lvlText w:val=""/>
+      <w:lvlJc w:val="left"/>
+      <w:pPr>
+        <w:tabs>
+          <w:tab w:val="num" w:pos="5040"/>
+        </w:tabs>
+        <w:ind w:left="5040" w:hanging="360"/>
+      </w:pPr>
+      <w:rPr>
+        <w:rFonts w:ascii="Wingdings" w:hAnsi="Wingdings" w:hint="default"/>
+        <w:sz w:val="20"/>
+      </w:rPr>
+    </w:lvl>
+    <w:lvl w:ilvl="7" w:tentative="1">
+      <w:start w:val="1"/>
+      <w:numFmt w:val="bullet"/>
+      <w:lvlText w:val=""/>
+      <w:lvlJc w:val="left"/>
+      <w:pPr>
+        <w:tabs>
+          <w:tab w:val="num" w:pos="5760"/>
+        </w:tabs>
+        <w:ind w:left="5760" w:hanging="360"/>
+      </w:pPr>
+      <w:rPr>
+        <w:rFonts w:ascii="Wingdings" w:hAnsi="Wingdings" w:hint="default"/>
+        <w:sz w:val="20"/>
+      </w:rPr>
+    </w:lvl>
+    <w:lvl w:ilvl="8" w:tentative="1">
+      <w:start w:val="1"/>
+      <w:numFmt w:val="bullet"/>
+      <w:lvlText w:val=""/>
+      <w:lvlJc w:val="left"/>
+      <w:pPr>
+        <w:tabs>
+          <w:tab w:val="num" w:pos="6480"/>
+        </w:tabs>
+        <w:ind w:left="6480" w:hanging="360"/>
+      </w:pPr>
+      <w:rPr>
+        <w:rFonts w:ascii="Wingdings" w:hAnsi="Wingdings" w:hint="default"/>
+        <w:sz w:val="20"/>
+      </w:rPr>
+    </w:lvl>
+  </w:abstractNum>
+  <w:abstractNum w:abstractNumId="8" w15:restartNumberingAfterBreak="0">
     <w:nsid w:val="59431D9A"/>
     <w:multiLevelType w:val="multilevel"/>
     <w:tmpl w:val="94A893C6"/>
@@ -5573,7 +6815,7 @@
       </w:rPr>
     </w:lvl>
   </w:abstractNum>
-  <w:abstractNum w:abstractNumId="5" w15:restartNumberingAfterBreak="0">
+  <w:abstractNum w:abstractNumId="9" w15:restartNumberingAfterBreak="0">
     <w:nsid w:val="5C0D1D31"/>
     <w:multiLevelType w:val="multilevel"/>
     <w:tmpl w:val="2B04C3A0"/>
@@ -5722,7 +6964,156 @@
       </w:rPr>
     </w:lvl>
   </w:abstractNum>
-  <w:abstractNum w:abstractNumId="6" w15:restartNumberingAfterBreak="0">
+  <w:abstractNum w:abstractNumId="10" w15:restartNumberingAfterBreak="0">
+    <w:nsid w:val="6ECE2FC2"/>
+    <w:multiLevelType w:val="multilevel"/>
+    <w:tmpl w:val="D3A630EA"/>
+    <w:lvl w:ilvl="0">
+      <w:start w:val="1"/>
+      <w:numFmt w:val="bullet"/>
+      <w:lvlText w:val=""/>
+      <w:lvlJc w:val="left"/>
+      <w:pPr>
+        <w:tabs>
+          <w:tab w:val="num" w:pos="720"/>
+        </w:tabs>
+        <w:ind w:left="720" w:hanging="360"/>
+      </w:pPr>
+      <w:rPr>
+        <w:rFonts w:ascii="Symbol" w:hAnsi="Symbol" w:hint="default"/>
+        <w:sz w:val="20"/>
+      </w:rPr>
+    </w:lvl>
+    <w:lvl w:ilvl="1" w:tentative="1">
+      <w:start w:val="1"/>
+      <w:numFmt w:val="bullet"/>
+      <w:lvlText w:val="o"/>
+      <w:lvlJc w:val="left"/>
+      <w:pPr>
+        <w:tabs>
+          <w:tab w:val="num" w:pos="1440"/>
+        </w:tabs>
+        <w:ind w:left="1440" w:hanging="360"/>
+      </w:pPr>
+      <w:rPr>
+        <w:rFonts w:ascii="Courier New" w:hAnsi="Courier New" w:hint="default"/>
+        <w:sz w:val="20"/>
+      </w:rPr>
+    </w:lvl>
+    <w:lvl w:ilvl="2" w:tentative="1">
+      <w:start w:val="1"/>
+      <w:numFmt w:val="bullet"/>
+      <w:lvlText w:val=""/>
+      <w:lvlJc w:val="left"/>
+      <w:pPr>
+        <w:tabs>
+          <w:tab w:val="num" w:pos="2160"/>
+        </w:tabs>
+        <w:ind w:left="2160" w:hanging="360"/>
+      </w:pPr>
+      <w:rPr>
+        <w:rFonts w:ascii="Wingdings" w:hAnsi="Wingdings" w:hint="default"/>
+        <w:sz w:val="20"/>
+      </w:rPr>
+    </w:lvl>
+    <w:lvl w:ilvl="3" w:tentative="1">
+      <w:start w:val="1"/>
+      <w:numFmt w:val="bullet"/>
+      <w:lvlText w:val=""/>
+      <w:lvlJc w:val="left"/>
+      <w:pPr>
+        <w:tabs>
+          <w:tab w:val="num" w:pos="2880"/>
+        </w:tabs>
+        <w:ind w:left="2880" w:hanging="360"/>
+      </w:pPr>
+      <w:rPr>
+        <w:rFonts w:ascii="Wingdings" w:hAnsi="Wingdings" w:hint="default"/>
+        <w:sz w:val="20"/>
+      </w:rPr>
+    </w:lvl>
+    <w:lvl w:ilvl="4" w:tentative="1">
+      <w:start w:val="1"/>
+      <w:numFmt w:val="bullet"/>
+      <w:lvlText w:val=""/>
+      <w:lvlJc w:val="left"/>
+      <w:pPr>
+        <w:tabs>
+          <w:tab w:val="num" w:pos="3600"/>
+        </w:tabs>
+        <w:ind w:left="3600" w:hanging="360"/>
+      </w:pPr>
+      <w:rPr>
+        <w:rFonts w:ascii="Wingdings" w:hAnsi="Wingdings" w:hint="default"/>
+        <w:sz w:val="20"/>
+      </w:rPr>
+    </w:lvl>
+    <w:lvl w:ilvl="5" w:tentative="1">
+      <w:start w:val="1"/>
+      <w:numFmt w:val="bullet"/>
+      <w:lvlText w:val=""/>
+      <w:lvlJc w:val="left"/>
+      <w:pPr>
+        <w:tabs>
+          <w:tab w:val="num" w:pos="4320"/>
+        </w:tabs>
+        <w:ind w:left="4320" w:hanging="360"/>
+      </w:pPr>
+      <w:rPr>
+        <w:rFonts w:ascii="Wingdings" w:hAnsi="Wingdings" w:hint="default"/>
+        <w:sz w:val="20"/>
+      </w:rPr>
+    </w:lvl>
+    <w:lvl w:ilvl="6" w:tentative="1">
+      <w:start w:val="1"/>
+      <w:numFmt w:val="bullet"/>
+      <w:lvlText w:val=""/>
+      <w:lvlJc w:val="left"/>
+      <w:pPr>
+        <w:tabs>
+          <w:tab w:val="num" w:pos="5040"/>
+        </w:tabs>
+        <w:ind w:left="5040" w:hanging="360"/>
+      </w:pPr>
+      <w:rPr>
+        <w:rFonts w:ascii="Wingdings" w:hAnsi="Wingdings" w:hint="default"/>
+        <w:sz w:val="20"/>
+      </w:rPr>
+    </w:lvl>
+    <w:lvl w:ilvl="7" w:tentative="1">
+      <w:start w:val="1"/>
+      <w:numFmt w:val="bullet"/>
+      <w:lvlText w:val=""/>
+      <w:lvlJc w:val="left"/>
+      <w:pPr>
+        <w:tabs>
+          <w:tab w:val="num" w:pos="5760"/>
+        </w:tabs>
+        <w:ind w:left="5760" w:hanging="360"/>
+      </w:pPr>
+      <w:rPr>
+        <w:rFonts w:ascii="Wingdings" w:hAnsi="Wingdings" w:hint="default"/>
+        <w:sz w:val="20"/>
+      </w:rPr>
+    </w:lvl>
+    <w:lvl w:ilvl="8" w:tentative="1">
+      <w:start w:val="1"/>
+      <w:numFmt w:val="bullet"/>
+      <w:lvlText w:val=""/>
+      <w:lvlJc w:val="left"/>
+      <w:pPr>
+        <w:tabs>
+          <w:tab w:val="num" w:pos="6480"/>
+        </w:tabs>
+        <w:ind w:left="6480" w:hanging="360"/>
+      </w:pPr>
+      <w:rPr>
+        <w:rFonts w:ascii="Wingdings" w:hAnsi="Wingdings" w:hint="default"/>
+        <w:sz w:val="20"/>
+      </w:rPr>
+    </w:lvl>
+  </w:abstractNum>
+  <w:abstractNum w:abstractNumId="11" w15:restartNumberingAfterBreak="0">
     <w:nsid w:val="6F8B0355"/>
     <w:multiLevelType w:val="multilevel"/>
     <w:tmpl w:val="24E26256"/>
@@ -5839,7 +7230,7 @@
       </w:pPr>
     </w:lvl>
   </w:abstractNum>
-  <w:abstractNum w:abstractNumId="7" w15:restartNumberingAfterBreak="0">
+  <w:abstractNum w:abstractNumId="12" w15:restartNumberingAfterBreak="0">
     <w:nsid w:val="77A70CF7"/>
     <w:multiLevelType w:val="multilevel"/>
     <w:tmpl w:val="2996BFBC"/>
@@ -5988,29 +7379,344 @@
       </w:rPr>
     </w:lvl>
   </w:abstractNum>
+  <w:abstractNum w:abstractNumId="13" w15:restartNumberingAfterBreak="0">
+    <w:nsid w:val="79EE6209"/>
+    <w:multiLevelType w:val="multilevel"/>
+    <w:tmpl w:val="7C265166"/>
+    <w:lvl w:ilvl="0">
+      <w:start w:val="1"/>
+      <w:numFmt w:val="bullet"/>
+      <w:lvlText w:val=""/>
+      <w:lvlJc w:val="left"/>
+      <w:pPr>
+        <w:tabs>
+          <w:tab w:val="num" w:pos="720"/>
+        </w:tabs>
+        <w:ind w:left="720" w:hanging="360"/>
+      </w:pPr>
+      <w:rPr>
+        <w:rFonts w:ascii="Symbol" w:hAnsi="Symbol" w:hint="default"/>
+        <w:sz w:val="20"/>
+      </w:rPr>
+    </w:lvl>
+    <w:lvl w:ilvl="1" w:tentative="1">
+      <w:start w:val="1"/>
+      <w:numFmt w:val="bullet"/>
+      <w:lvlText w:val="o"/>
+      <w:lvlJc w:val="left"/>
+      <w:pPr>
+        <w:tabs>
+          <w:tab w:val="num" w:pos="1440"/>
+        </w:tabs>
+        <w:ind w:left="1440" w:hanging="360"/>
+      </w:pPr>
+      <w:rPr>
+        <w:rFonts w:ascii="Courier New" w:hAnsi="Courier New" w:hint="default"/>
+        <w:sz w:val="20"/>
+      </w:rPr>
+    </w:lvl>
+    <w:lvl w:ilvl="2" w:tentative="1">
+      <w:start w:val="1"/>
+      <w:numFmt w:val="bullet"/>
+      <w:lvlText w:val=""/>
+      <w:lvlJc w:val="left"/>
+      <w:pPr>
+        <w:tabs>
+          <w:tab w:val="num" w:pos="2160"/>
+        </w:tabs>
+        <w:ind w:left="2160" w:hanging="360"/>
+      </w:pPr>
+      <w:rPr>
+        <w:rFonts w:ascii="Wingdings" w:hAnsi="Wingdings" w:hint="default"/>
+        <w:sz w:val="20"/>
+      </w:rPr>
+    </w:lvl>
+    <w:lvl w:ilvl="3" w:tentative="1">
+      <w:start w:val="1"/>
+      <w:numFmt w:val="bullet"/>
+      <w:lvlText w:val=""/>
+      <w:lvlJc w:val="left"/>
+      <w:pPr>
+        <w:tabs>
+          <w:tab w:val="num" w:pos="2880"/>
+        </w:tabs>
+        <w:ind w:left="2880" w:hanging="360"/>
+      </w:pPr>
+      <w:rPr>
+        <w:rFonts w:ascii="Wingdings" w:hAnsi="Wingdings" w:hint="default"/>
+        <w:sz w:val="20"/>
+      </w:rPr>
+    </w:lvl>
+    <w:lvl w:ilvl="4" w:tentative="1">
+      <w:start w:val="1"/>
+      <w:numFmt w:val="bullet"/>
+      <w:lvlText w:val=""/>
+      <w:lvlJc w:val="left"/>
+      <w:pPr>
+        <w:tabs>
+          <w:tab w:val="num" w:pos="3600"/>
+        </w:tabs>
+        <w:ind w:left="3600" w:hanging="360"/>
+      </w:pPr>
+      <w:rPr>
+        <w:rFonts w:ascii="Wingdings" w:hAnsi="Wingdings" w:hint="default"/>
+        <w:sz w:val="20"/>
+      </w:rPr>
+    </w:lvl>
+    <w:lvl w:ilvl="5" w:tentative="1">
+      <w:start w:val="1"/>
+      <w:numFmt w:val="bullet"/>
+      <w:lvlText w:val=""/>
+      <w:lvlJc w:val="left"/>
+      <w:pPr>
+        <w:tabs>
+          <w:tab w:val="num" w:pos="4320"/>
+        </w:tabs>
+        <w:ind w:left="4320" w:hanging="360"/>
+      </w:pPr>
+      <w:rPr>
+        <w:rFonts w:ascii="Wingdings" w:hAnsi="Wingdings" w:hint="default"/>
+        <w:sz w:val="20"/>
+      </w:rPr>
+    </w:lvl>
+    <w:lvl w:ilvl="6" w:tentative="1">
+      <w:start w:val="1"/>
+      <w:numFmt w:val="bullet"/>
+      <w:lvlText w:val=""/>
+      <w:lvlJc w:val="left"/>
+      <w:pPr>
+        <w:tabs>
+          <w:tab w:val="num" w:pos="5040"/>
+        </w:tabs>
+        <w:ind w:left="5040" w:hanging="360"/>
+      </w:pPr>
+      <w:rPr>
+        <w:rFonts w:ascii="Wingdings" w:hAnsi="Wingdings" w:hint="default"/>
+        <w:sz w:val="20"/>
+      </w:rPr>
+    </w:lvl>
+    <w:lvl w:ilvl="7" w:tentative="1">
+      <w:start w:val="1"/>
+      <w:numFmt w:val="bullet"/>
+      <w:lvlText w:val=""/>
+      <w:lvlJc w:val="left"/>
+      <w:pPr>
+        <w:tabs>
+          <w:tab w:val="num" w:pos="5760"/>
+        </w:tabs>
+        <w:ind w:left="5760" w:hanging="360"/>
+      </w:pPr>
+      <w:rPr>
+        <w:rFonts w:ascii="Wingdings" w:hAnsi="Wingdings" w:hint="default"/>
+        <w:sz w:val="20"/>
+      </w:rPr>
+    </w:lvl>
+    <w:lvl w:ilvl="8" w:tentative="1">
+      <w:start w:val="1"/>
+      <w:numFmt w:val="bullet"/>
+      <w:lvlText w:val=""/>
+      <w:lvlJc w:val="left"/>
+      <w:pPr>
+        <w:tabs>
+          <w:tab w:val="num" w:pos="6480"/>
+        </w:tabs>
+        <w:ind w:left="6480" w:hanging="360"/>
+      </w:pPr>
+      <w:rPr>
+        <w:rFonts w:ascii="Wingdings" w:hAnsi="Wingdings" w:hint="default"/>
+        <w:sz w:val="20"/>
+      </w:rPr>
+    </w:lvl>
+  </w:abstractNum>
+  <w:abstractNum w:abstractNumId="14" w15:restartNumberingAfterBreak="0">
+    <w:nsid w:val="7C842F99"/>
+    <w:multiLevelType w:val="multilevel"/>
+    <w:tmpl w:val="6CBCF2EA"/>
+    <w:lvl w:ilvl="0">
+      <w:start w:val="1"/>
+      <w:numFmt w:val="bullet"/>
+      <w:lvlText w:val=""/>
+      <w:lvlJc w:val="left"/>
+      <w:pPr>
+        <w:tabs>
+          <w:tab w:val="num" w:pos="720"/>
+        </w:tabs>
+        <w:ind w:left="720" w:hanging="360"/>
+      </w:pPr>
+      <w:rPr>
+        <w:rFonts w:ascii="Symbol" w:hAnsi="Symbol" w:hint="default"/>
+        <w:sz w:val="20"/>
+      </w:rPr>
+    </w:lvl>
+    <w:lvl w:ilvl="1">
+      <w:start w:val="1"/>
+      <w:numFmt w:val="decimal"/>
+      <w:lvlText w:val="%2."/>
+      <w:lvlJc w:val="left"/>
+      <w:pPr>
+        <w:tabs>
+          <w:tab w:val="num" w:pos="1440"/>
+        </w:tabs>
+        <w:ind w:left="1440" w:hanging="360"/>
+      </w:pPr>
+    </w:lvl>
+    <w:lvl w:ilvl="2" w:tentative="1">
+      <w:start w:val="1"/>
+      <w:numFmt w:val="bullet"/>
+      <w:lvlText w:val=""/>
+      <w:lvlJc w:val="left"/>
+      <w:pPr>
+        <w:tabs>
+          <w:tab w:val="num" w:pos="2160"/>
+        </w:tabs>
+        <w:ind w:left="2160" w:hanging="360"/>
+      </w:pPr>
+      <w:rPr>
+        <w:rFonts w:ascii="Wingdings" w:hAnsi="Wingdings" w:hint="default"/>
+        <w:sz w:val="20"/>
+      </w:rPr>
+    </w:lvl>
+    <w:lvl w:ilvl="3" w:tentative="1">
+      <w:start w:val="1"/>
+      <w:numFmt w:val="bullet"/>
+      <w:lvlText w:val=""/>
+      <w:lvlJc w:val="left"/>
+      <w:pPr>
+        <w:tabs>
+          <w:tab w:val="num" w:pos="2880"/>
+        </w:tabs>
+        <w:ind w:left="2880" w:hanging="360"/>
+      </w:pPr>
+      <w:rPr>
+        <w:rFonts w:ascii="Wingdings" w:hAnsi="Wingdings" w:hint="default"/>
+        <w:sz w:val="20"/>
+      </w:rPr>
+    </w:lvl>
+    <w:lvl w:ilvl="4" w:tentative="1">
+      <w:start w:val="1"/>
+      <w:numFmt w:val="bullet"/>
+      <w:lvlText w:val=""/>
+      <w:lvlJc w:val="left"/>
+      <w:pPr>
+        <w:tabs>
+          <w:tab w:val="num" w:pos="3600"/>
+        </w:tabs>
+        <w:ind w:left="3600" w:hanging="360"/>
+      </w:pPr>
+      <w:rPr>
+        <w:rFonts w:ascii="Wingdings" w:hAnsi="Wingdings" w:hint="default"/>
+        <w:sz w:val="20"/>
+      </w:rPr>
+    </w:lvl>
+    <w:lvl w:ilvl="5" w:tentative="1">
+      <w:start w:val="1"/>
+      <w:numFmt w:val="bullet"/>
+      <w:lvlText w:val=""/>
+      <w:lvlJc w:val="left"/>
+      <w:pPr>
+        <w:tabs>
+          <w:tab w:val="num" w:pos="4320"/>
+        </w:tabs>
+        <w:ind w:left="4320" w:hanging="360"/>
+      </w:pPr>
+      <w:rPr>
+        <w:rFonts w:ascii="Wingdings" w:hAnsi="Wingdings" w:hint="default"/>
+        <w:sz w:val="20"/>
+      </w:rPr>
+    </w:lvl>
+    <w:lvl w:ilvl="6" w:tentative="1">
+      <w:start w:val="1"/>
+      <w:numFmt w:val="bullet"/>
+      <w:lvlText w:val=""/>
+      <w:lvlJc w:val="left"/>
+      <w:pPr>
+        <w:tabs>
+          <w:tab w:val="num" w:pos="5040"/>
+        </w:tabs>
+        <w:ind w:left="5040" w:hanging="360"/>
+      </w:pPr>
+      <w:rPr>
+        <w:rFonts w:ascii="Wingdings" w:hAnsi="Wingdings" w:hint="default"/>
+        <w:sz w:val="20"/>
+      </w:rPr>
+    </w:lvl>
+    <w:lvl w:ilvl="7" w:tentative="1">
+      <w:start w:val="1"/>
+      <w:numFmt w:val="bullet"/>
+      <w:lvlText w:val=""/>
+      <w:lvlJc w:val="left"/>
+      <w:pPr>
+        <w:tabs>
+          <w:tab w:val="num" w:pos="5760"/>
+        </w:tabs>
+        <w:ind w:left="5760" w:hanging="360"/>
+      </w:pPr>
+      <w:rPr>
+        <w:rFonts w:ascii="Wingdings" w:hAnsi="Wingdings" w:hint="default"/>
+        <w:sz w:val="20"/>
+      </w:rPr>
+    </w:lvl>
+    <w:lvl w:ilvl="8" w:tentative="1">
+      <w:start w:val="1"/>
+      <w:numFmt w:val="bullet"/>
+      <w:lvlText w:val=""/>
+      <w:lvlJc w:val="left"/>
+      <w:pPr>
+        <w:tabs>
+          <w:tab w:val="num" w:pos="6480"/>
+        </w:tabs>
+        <w:ind w:left="6480" w:hanging="360"/>
+      </w:pPr>
+      <w:rPr>
+        <w:rFonts w:ascii="Wingdings" w:hAnsi="Wingdings" w:hint="default"/>
+        <w:sz w:val="20"/>
+      </w:rPr>
+    </w:lvl>
+  </w:abstractNum>
   <w:num w:numId="1">
+    <w:abstractNumId w:val="6"/>
+  </w:num>
+  <w:num w:numId="2">
+    <w:abstractNumId w:val="1"/>
+  </w:num>
+  <w:num w:numId="3">
+    <w:abstractNumId w:val="11"/>
+  </w:num>
+  <w:num w:numId="4">
+    <w:abstractNumId w:val="12"/>
+  </w:num>
+  <w:num w:numId="5">
+    <w:abstractNumId w:val="8"/>
+  </w:num>
+  <w:num w:numId="6">
+    <w:abstractNumId w:val="9"/>
+  </w:num>
+  <w:num w:numId="7">
+    <w:abstractNumId w:val="4"/>
+  </w:num>
+  <w:num w:numId="8">
+    <w:abstractNumId w:val="2"/>
+  </w:num>
+  <w:num w:numId="9">
+    <w:abstractNumId w:val="10"/>
+  </w:num>
+  <w:num w:numId="10">
+    <w:abstractNumId w:val="13"/>
+  </w:num>
+  <w:num w:numId="11">
+    <w:abstractNumId w:val="0"/>
+  </w:num>
+  <w:num w:numId="12">
     <w:abstractNumId w:val="3"/>
   </w:num>
-  <w:num w:numId="2">
-    <w:abstractNumId w:val="0"/>
+  <w:num w:numId="13">
+    <w:abstractNumId w:val="5"/>
   </w:num>
-  <w:num w:numId="3">
-    <w:abstractNumId w:val="6"/>
-  </w:num>
-  <w:num w:numId="4">
+  <w:num w:numId="14">
     <w:abstractNumId w:val="7"/>
   </w:num>
-  <w:num w:numId="5">
-    <w:abstractNumId w:val="4"/>
-  </w:num>
-  <w:num w:numId="6">
-    <w:abstractNumId w:val="5"/>
-  </w:num>
-  <w:num w:numId="7">
-    <w:abstractNumId w:val="2"/>
-  </w:num>
-  <w:num w:numId="8">
-    <w:abstractNumId w:val="1"/>
+  <w:num w:numId="15">
+    <w:abstractNumId w:val="14"/>
   </w:num>
 </w:numbering>
 </file>

</xml_diff>